<commit_message>
Added banditlvl1to5.docx to Linux directory
</commit_message>
<xml_diff>
--- a/linux/banditlvl1to5.docx
+++ b/linux/banditlvl1to5.docx
@@ -4,7 +4,48 @@
   <w:body>
     <w:p>
       <w:r>
-        <w:t xml:space="preserve">Over the bandit </w:t>
+        <w:t xml:space="preserve">Bandit Game level 0 </w:t>
+      </w:r>
+      <w:r>
+        <w:t xml:space="preserve">– 5 </w:t>
+      </w:r>
+      <w:r>
+        <w:t xml:space="preserve"> </w:t>
+      </w:r>
+    </w:p>
+    <w:p>
+      <w:r>
+        <w:t>Levels 0-5 of the Bandit game introduce essential Linux fundamentals that form the foundation for navigating and managing a Linux-based system. These levels focus on basic command-line operations, file manipulation, hidden and special files, and searching for specific files based on attributes.</w:t>
+      </w:r>
+    </w:p>
+    <w:p>
+      <w:r>
+        <w:t>By completing these challenges, I have strengthened my ability to:</w:t>
+      </w:r>
+      <w:r>
+        <w:br/>
+        <w:t>Establish secure remote connections using SSH</w:t>
+      </w:r>
+      <w:r>
+        <w:br/>
+        <w:t xml:space="preserve"> Navigate the Linux filesystem efficiently</w:t>
+      </w:r>
+      <w:r>
+        <w:br/>
+        <w:t>Read files with unconventional names, hidden files, and files with spaces</w:t>
+      </w:r>
+      <w:r>
+        <w:br/>
+        <w:t>Use commands like ls, cd, cat, file, and find to locate and read files</w:t>
+      </w:r>
+      <w:r>
+        <w:br/>
+        <w:t>Filter files based on properties like ownership, size, and permissions</w:t>
+      </w:r>
+    </w:p>
+    <w:p>
+      <w:r>
+        <w:t>These foundational skills are critical for working in a DevOps environment, where managing servers, troubleshooting, and automating tasks require a strong grasp of the Linux command line.</w:t>
       </w:r>
     </w:p>
     <w:p>
@@ -461,7 +502,15 @@
         <w:t>somewhere on the server</w:t>
       </w:r>
       <w:r>
-        <w:t> and has all of the following properties:</w:t>
+        <w:t xml:space="preserve"> and has </w:t>
+      </w:r>
+      <w:proofErr w:type="gramStart"/>
+      <w:r>
+        <w:t>all of</w:t>
+      </w:r>
+      <w:proofErr w:type="gramEnd"/>
+      <w:r>
+        <w:t xml:space="preserve"> the following properties:</w:t>
       </w:r>
     </w:p>
     <w:p>
@@ -1352,7 +1401,6 @@
   <w:style w:type="character" w:default="1" w:styleId="DefaultParagraphFont">
     <w:name w:val="Default Paragraph Font"/>
     <w:uiPriority w:val="1"/>
-    <w:semiHidden/>
     <w:unhideWhenUsed/>
   </w:style>
   <w:style w:type="table" w:default="1" w:styleId="TableNormal">

</xml_diff>